<commit_message>
Test result remarks for dep_sep, mobile_net and pelee_net
</commit_message>
<xml_diff>
--- a/Qualitative_assessment.docx
+++ b/Qualitative_assessment.docx
@@ -5,78 +5,45 @@
     <w:p>
       <w:pPr>
         <w:jc w:val="center"/>
-        <w:rPr>
-          <w:lang w:val="de-DE"/>
-        </w:rPr>
-      </w:pPr>
-      <w:r>
-        <w:rPr>
-          <w:lang w:val="de-DE"/>
-        </w:rPr>
+      </w:pPr>
+      <w:r>
         <w:t>Dep_sep</w:t>
       </w:r>
     </w:p>
     <w:p>
       <w:pPr>
         <w:jc w:val="both"/>
-        <w:rPr>
-          <w:lang w:val="de-DE"/>
-        </w:rPr>
-      </w:pPr>
-    </w:p>
-    <w:p>
-      <w:pPr>
-        <w:jc w:val="both"/>
-        <w:rPr>
-          <w:lang w:val="de-DE"/>
-        </w:rPr>
-      </w:pPr>
-      <w:r>
-        <w:rPr>
-          <w:lang w:val="de-DE"/>
-        </w:rPr>
+      </w:pPr>
+    </w:p>
+    <w:p>
+      <w:pPr>
+        <w:jc w:val="both"/>
+      </w:pPr>
+      <w:r>
         <w:t>1 : Same</w:t>
       </w:r>
     </w:p>
     <w:p>
       <w:pPr>
         <w:jc w:val="both"/>
-        <w:rPr>
-          <w:lang w:val="de-DE"/>
-        </w:rPr>
-      </w:pPr>
-      <w:r>
-        <w:rPr>
-          <w:lang w:val="de-DE"/>
-        </w:rPr>
+      </w:pPr>
+      <w:r>
         <w:t>7 :  Same</w:t>
       </w:r>
     </w:p>
     <w:p>
       <w:pPr>
         <w:jc w:val="both"/>
-        <w:rPr>
-          <w:lang w:val="de-DE"/>
-        </w:rPr>
-      </w:pPr>
-      <w:r>
-        <w:rPr>
-          <w:lang w:val="de-DE"/>
-        </w:rPr>
+      </w:pPr>
+      <w:r>
         <w:t>11 :  Same</w:t>
       </w:r>
     </w:p>
     <w:p>
       <w:pPr>
         <w:jc w:val="both"/>
-        <w:rPr>
-          <w:lang w:val="de-DE"/>
-        </w:rPr>
-      </w:pPr>
-      <w:r>
-        <w:rPr>
-          <w:lang w:val="de-DE"/>
-        </w:rPr>
+      </w:pPr>
+      <w:r>
         <w:t>13 : Same</w:t>
       </w:r>
     </w:p>
@@ -248,22 +215,7 @@
         <w:jc w:val="both"/>
       </w:pPr>
       <w:r>
-        <w:t xml:space="preserve"> 81 : </w:t>
-      </w:r>
-      <w:r>
-        <w:t xml:space="preserve">Car </w:t>
-      </w:r>
-      <w:r>
-        <w:t xml:space="preserve">is not detected </w:t>
-      </w:r>
-      <w:r>
-        <w:t>behi</w:t>
-      </w:r>
-      <w:r>
-        <w:t>n</w:t>
-      </w:r>
-      <w:r>
-        <w:t>d speed limit sign</w:t>
+        <w:t xml:space="preserve"> 81 : Car is not detected behind speed limit sign</w:t>
       </w:r>
     </w:p>
     <w:p>
@@ -588,14 +540,368 @@
       </w:pPr>
       <w:r>
         <w:lastRenderedPageBreak/>
-        <w:t>Mobile</w:t>
-      </w:r>
-      <w:r>
-        <w:t>Net_v</w:t>
-      </w:r>
+        <w:t>MobileNet_v2</w:t>
+      </w:r>
+    </w:p>
+    <w:p>
+      <w:pPr>
+        <w:jc w:val="both"/>
+      </w:pPr>
+    </w:p>
+    <w:p>
+      <w:pPr>
+        <w:jc w:val="both"/>
+      </w:pPr>
+      <w:r>
+        <w:t>1 : Same</w:t>
+      </w:r>
+    </w:p>
+    <w:p>
+      <w:pPr>
+        <w:jc w:val="both"/>
+      </w:pPr>
+      <w:r>
+        <w:t xml:space="preserve">7 :  </w:t>
+      </w:r>
+      <w:r>
+        <w:t>mis-predicted car to the right</w:t>
+      </w:r>
+    </w:p>
+    <w:p>
+      <w:pPr>
+        <w:jc w:val="both"/>
+      </w:pPr>
+      <w:r>
+        <w:t>11 :  Same</w:t>
+      </w:r>
+    </w:p>
+    <w:p>
+      <w:pPr>
+        <w:jc w:val="both"/>
+      </w:pPr>
+      <w:r>
+        <w:t xml:space="preserve">13 : </w:t>
+      </w:r>
+      <w:r>
+        <w:t>same</w:t>
+      </w:r>
+    </w:p>
+    <w:p>
+      <w:pPr>
+        <w:jc w:val="both"/>
+      </w:pPr>
+      <w:r>
+        <w:t xml:space="preserve">20 : </w:t>
+      </w:r>
+      <w:r>
+        <w:t>Perfect prediction</w:t>
+      </w:r>
+    </w:p>
+    <w:p>
+      <w:pPr>
+        <w:jc w:val="both"/>
+      </w:pPr>
       <w:r>
         <w:t>2</w:t>
       </w:r>
+      <w:r>
+        <w:t>8</w:t>
+      </w:r>
+      <w:r>
+        <w:t xml:space="preserve"> : </w:t>
+      </w:r>
+      <w:r>
+        <w:t>Same</w:t>
+      </w:r>
+    </w:p>
+    <w:p>
+      <w:pPr>
+        <w:jc w:val="both"/>
+      </w:pPr>
+      <w:r>
+        <w:t>3</w:t>
+      </w:r>
+      <w:r>
+        <w:t>1</w:t>
+      </w:r>
+      <w:r>
+        <w:t xml:space="preserve"> :</w:t>
+      </w:r>
+      <w:r>
+        <w:t xml:space="preserve"> </w:t>
+      </w:r>
+      <w:r>
+        <w:t>multiple BB with high conf mis-predicted</w:t>
+      </w:r>
+    </w:p>
+    <w:p>
+      <w:pPr>
+        <w:jc w:val="both"/>
+      </w:pPr>
+      <w:r>
+        <w:t>3</w:t>
+      </w:r>
+      <w:r>
+        <w:t>2</w:t>
+      </w:r>
+      <w:r>
+        <w:t xml:space="preserve"> : </w:t>
+      </w:r>
+      <w:r>
+        <w:t>multiple BB with high conf mis-predicted</w:t>
+      </w:r>
+    </w:p>
+    <w:p>
+      <w:pPr>
+        <w:jc w:val="both"/>
+      </w:pPr>
+      <w:r>
+        <w:t>3</w:t>
+      </w:r>
+      <w:r>
+        <w:t>3</w:t>
+      </w:r>
+      <w:r>
+        <w:t xml:space="preserve"> : </w:t>
+      </w:r>
+      <w:r>
+        <w:t>multiple BB mispredicted</w:t>
+      </w:r>
+    </w:p>
+    <w:p>
+      <w:pPr>
+        <w:jc w:val="both"/>
+      </w:pPr>
+      <w:r>
+        <w:t>38</w:t>
+      </w:r>
+      <w:r>
+        <w:t xml:space="preserve"> : </w:t>
+      </w:r>
+      <w:r>
+        <w:t>No prediction</w:t>
+      </w:r>
+    </w:p>
+    <w:p>
+      <w:pPr>
+        <w:jc w:val="both"/>
+      </w:pPr>
+      <w:r>
+        <w:t>4</w:t>
+      </w:r>
+      <w:r>
+        <w:t>0</w:t>
+      </w:r>
+      <w:r>
+        <w:t xml:space="preserve"> : Same</w:t>
+      </w:r>
+    </w:p>
+    <w:p>
+      <w:pPr>
+        <w:jc w:val="both"/>
+      </w:pPr>
+      <w:r>
+        <w:t>4</w:t>
+      </w:r>
+      <w:r>
+        <w:t>7</w:t>
+      </w:r>
+      <w:r>
+        <w:t xml:space="preserve"> : </w:t>
+      </w:r>
+      <w:r>
+        <w:t>Correct Ped. detection; unable to detect cyc.</w:t>
+      </w:r>
+    </w:p>
+    <w:p>
+      <w:pPr>
+        <w:jc w:val="both"/>
+      </w:pPr>
+      <w:r>
+        <w:t>48</w:t>
+      </w:r>
+      <w:r>
+        <w:t xml:space="preserve"> : Doesn’t predict cyclist.. Perfect prediction</w:t>
+      </w:r>
+    </w:p>
+    <w:p>
+      <w:pPr>
+        <w:jc w:val="both"/>
+      </w:pPr>
+      <w:r>
+        <w:t>5</w:t>
+      </w:r>
+      <w:r>
+        <w:t>1</w:t>
+      </w:r>
+      <w:r>
+        <w:t xml:space="preserve"> : </w:t>
+      </w:r>
+      <w:r>
+        <w:t>2 BB for ped.</w:t>
+      </w:r>
+    </w:p>
+    <w:p>
+      <w:pPr>
+        <w:jc w:val="both"/>
+      </w:pPr>
+      <w:r>
+        <w:t>5</w:t>
+      </w:r>
+      <w:r>
+        <w:t>2</w:t>
+      </w:r>
+      <w:r>
+        <w:t xml:space="preserve"> : </w:t>
+      </w:r>
+      <w:r>
+        <w:t>Better BB for car</w:t>
+      </w:r>
+    </w:p>
+    <w:p>
+      <w:pPr>
+        <w:jc w:val="both"/>
+      </w:pPr>
+      <w:r>
+        <w:t>58</w:t>
+      </w:r>
+      <w:r>
+        <w:t xml:space="preserve"> : same</w:t>
+      </w:r>
+      <w:r>
+        <w:t xml:space="preserve"> with multiple BB</w:t>
+      </w:r>
+    </w:p>
+    <w:p>
+      <w:pPr>
+        <w:jc w:val="both"/>
+      </w:pPr>
+      <w:r>
+        <w:t>6</w:t>
+      </w:r>
+      <w:r>
+        <w:t>3</w:t>
+      </w:r>
+      <w:r>
+        <w:t xml:space="preserve"> : same</w:t>
+      </w:r>
+    </w:p>
+    <w:p>
+      <w:pPr>
+        <w:jc w:val="both"/>
+      </w:pPr>
+      <w:r>
+        <w:t>6</w:t>
+      </w:r>
+      <w:r>
+        <w:t>4</w:t>
+      </w:r>
+      <w:r>
+        <w:t xml:space="preserve"> : same</w:t>
+      </w:r>
+    </w:p>
+    <w:p>
+      <w:pPr>
+        <w:jc w:val="both"/>
+      </w:pPr>
+      <w:r>
+        <w:t>6</w:t>
+      </w:r>
+      <w:r>
+        <w:t>5</w:t>
+      </w:r>
+      <w:r>
+        <w:t xml:space="preserve"> : ped.</w:t>
+      </w:r>
+      <w:r>
+        <w:t xml:space="preserve"> not predicted &amp; bounded</w:t>
+      </w:r>
+    </w:p>
+    <w:p>
+      <w:pPr>
+        <w:jc w:val="both"/>
+      </w:pPr>
+      <w:r>
+        <w:t>7</w:t>
+      </w:r>
+      <w:r>
+        <w:t>6</w:t>
+      </w:r>
+      <w:r>
+        <w:t xml:space="preserve"> : </w:t>
+      </w:r>
+      <w:r>
+        <w:t>no car detected; ped rightly detected but BB misplaced</w:t>
+      </w:r>
+    </w:p>
+    <w:p>
+      <w:pPr>
+        <w:jc w:val="both"/>
+      </w:pPr>
+      <w:r>
+        <w:t xml:space="preserve"> </w:t>
+      </w:r>
+      <w:r>
+        <w:t>79</w:t>
+      </w:r>
+      <w:r>
+        <w:t xml:space="preserve"> : </w:t>
+      </w:r>
+      <w:r>
+        <w:t>car hidden in background not detected and BB misplaced</w:t>
+      </w:r>
+    </w:p>
+    <w:p>
+      <w:pPr>
+        <w:jc w:val="both"/>
+      </w:pPr>
+      <w:r>
+        <w:t>8</w:t>
+      </w:r>
+      <w:r>
+        <w:t>3</w:t>
+      </w:r>
+      <w:r>
+        <w:t xml:space="preserve"> : same</w:t>
+      </w:r>
+    </w:p>
+    <w:p>
+      <w:pPr>
+        <w:jc w:val="both"/>
+      </w:pPr>
+      <w:r>
+        <w:t>8</w:t>
+      </w:r>
+      <w:r>
+        <w:t>6</w:t>
+      </w:r>
+      <w:r>
+        <w:t xml:space="preserve"> : Multiple BB predicted for just 2 ped; Ped</w:t>
+      </w:r>
+      <w:r>
+        <w:t xml:space="preserve">. </w:t>
+      </w:r>
+      <w:r>
+        <w:t>misclassified as a car (compare with complex-yolo)</w:t>
+      </w:r>
+      <w:r>
+        <w:t xml:space="preserve"> and multiple BB for cyc. who is very near</w:t>
+      </w:r>
+      <w:r>
+        <w:t>, multiple false pred for cyc.</w:t>
+      </w:r>
+    </w:p>
+    <w:p>
+      <w:pPr>
+        <w:jc w:val="center"/>
+      </w:pPr>
+      <w:r>
+        <w:br w:type="page"/>
+      </w:r>
+      <w:r>
+        <w:lastRenderedPageBreak/>
+        <w:t>PeleeNet_v1.2.1</w:t>
+      </w:r>
     </w:p>
     <w:p>
       <w:pPr>
@@ -618,7 +924,7 @@
         <w:t xml:space="preserve">7 :  </w:t>
       </w:r>
       <w:r>
-        <w:t>mis-predicted car to the right</w:t>
+        <w:t>Same</w:t>
       </w:r>
     </w:p>
     <w:p>
@@ -648,6 +954,46 @@
         <w:t xml:space="preserve">20 : </w:t>
       </w:r>
       <w:r>
+        <w:t>Car incorrectly detected to the left</w:t>
+      </w:r>
+      <w:r>
+        <w:t xml:space="preserve"> and centre</w:t>
+      </w:r>
+    </w:p>
+    <w:p>
+      <w:pPr>
+        <w:jc w:val="both"/>
+      </w:pPr>
+      <w:r>
+        <w:t>2</w:t>
+      </w:r>
+      <w:r>
+        <w:t>8</w:t>
+      </w:r>
+      <w:r>
+        <w:t xml:space="preserve"> : </w:t>
+      </w:r>
+      <w:r>
+        <w:t>Same</w:t>
+      </w:r>
+    </w:p>
+    <w:p>
+      <w:pPr>
+        <w:jc w:val="both"/>
+      </w:pPr>
+      <w:r>
+        <w:t>3</w:t>
+      </w:r>
+      <w:r>
+        <w:t>1</w:t>
+      </w:r>
+      <w:r>
+        <w:t xml:space="preserve"> :</w:t>
+      </w:r>
+      <w:r>
+        <w:t xml:space="preserve"> </w:t>
+      </w:r>
+      <w:r>
         <w:t>Perfect prediction</w:t>
       </w:r>
     </w:p>
@@ -656,300 +1002,268 @@
         <w:jc w:val="both"/>
       </w:pPr>
       <w:r>
+        <w:t>3</w:t>
+      </w:r>
+      <w:r>
         <w:t>2</w:t>
       </w:r>
       <w:r>
+        <w:t xml:space="preserve"> : </w:t>
+      </w:r>
+      <w:r>
+        <w:t>same</w:t>
+      </w:r>
+    </w:p>
+    <w:p>
+      <w:pPr>
+        <w:jc w:val="both"/>
+      </w:pPr>
+      <w:r>
+        <w:t xml:space="preserve">33 : </w:t>
+      </w:r>
+      <w:r>
+        <w:t>perfect prediction</w:t>
+      </w:r>
+    </w:p>
+    <w:p>
+      <w:pPr>
+        <w:jc w:val="both"/>
+      </w:pPr>
+      <w:r>
+        <w:t>3</w:t>
+      </w:r>
+      <w:r>
+        <w:t>9</w:t>
+      </w:r>
+      <w:r>
+        <w:t xml:space="preserve"> : </w:t>
+      </w:r>
+      <w:r>
+        <w:t>Ped. detected as cyc.</w:t>
+      </w:r>
+    </w:p>
+    <w:p>
+      <w:pPr>
+        <w:jc w:val="both"/>
+      </w:pPr>
+      <w:r>
+        <w:t>4</w:t>
+      </w:r>
+      <w:r>
+        <w:t>1</w:t>
+      </w:r>
+      <w:r>
+        <w:t xml:space="preserve"> : Same</w:t>
+      </w:r>
+    </w:p>
+    <w:p>
+      <w:pPr>
+        <w:jc w:val="both"/>
+      </w:pPr>
+      <w:r>
+        <w:t>4</w:t>
+      </w:r>
+      <w:r>
         <w:t>8</w:t>
       </w:r>
       <w:r>
+        <w:t xml:space="preserve"> : Ped. detection</w:t>
+      </w:r>
+      <w:r>
+        <w:t xml:space="preserve"> misplaced</w:t>
+      </w:r>
+      <w:r>
+        <w:t>; unable to detect cyc.</w:t>
+      </w:r>
+    </w:p>
+    <w:p>
+      <w:pPr>
+        <w:jc w:val="both"/>
+      </w:pPr>
+      <w:r>
+        <w:t>4</w:t>
+      </w:r>
+      <w:r>
+        <w:t>9</w:t>
+      </w:r>
+      <w:r>
         <w:t xml:space="preserve"> : </w:t>
       </w:r>
       <w:r>
-        <w:t>Same</w:t>
-      </w:r>
-    </w:p>
-    <w:p>
-      <w:pPr>
-        <w:jc w:val="both"/>
-      </w:pPr>
+        <w:t>Perfect pred</w:t>
+      </w:r>
+    </w:p>
+    <w:p>
+      <w:pPr>
+        <w:jc w:val="both"/>
+      </w:pPr>
+      <w:r>
+        <w:t>5</w:t>
+      </w:r>
+      <w:r>
+        <w:t>2</w:t>
+      </w:r>
+      <w:r>
+        <w:t xml:space="preserve"> : 2 BB for ped.</w:t>
+      </w:r>
+      <w:r>
+        <w:t>, 1 false BB for car and distant ped. detected as cyc.</w:t>
+      </w:r>
+    </w:p>
+    <w:p>
+      <w:pPr>
+        <w:jc w:val="both"/>
+      </w:pPr>
+      <w:r>
+        <w:t>5</w:t>
+      </w:r>
       <w:r>
         <w:t>3</w:t>
       </w:r>
       <w:r>
-        <w:t>1</w:t>
-      </w:r>
-      <w:r>
-        <w:t xml:space="preserve"> :</w:t>
-      </w:r>
+        <w:t xml:space="preserve"> : </w:t>
+      </w:r>
+      <w:r>
+        <w:t>same</w:t>
+      </w:r>
+    </w:p>
+    <w:p>
+      <w:pPr>
+        <w:jc w:val="both"/>
+      </w:pPr>
+      <w:r>
+        <w:t>5</w:t>
+      </w:r>
+      <w:r>
+        <w:t>9</w:t>
+      </w:r>
+      <w:r>
+        <w:t xml:space="preserve"> : </w:t>
+      </w:r>
+      <w:r>
+        <w:t>Perfect BB for all cars; Van not detected but the car behind the van is perfectly bounded</w:t>
+      </w:r>
+    </w:p>
+    <w:p>
+      <w:pPr>
+        <w:jc w:val="both"/>
+      </w:pPr>
+      <w:r>
+        <w:t>6</w:t>
+      </w:r>
+      <w:r>
+        <w:t>4</w:t>
+      </w:r>
+      <w:r>
+        <w:t xml:space="preserve"> : same</w:t>
+      </w:r>
+    </w:p>
+    <w:p>
+      <w:pPr>
+        <w:jc w:val="both"/>
+      </w:pPr>
+      <w:r>
+        <w:t>6</w:t>
+      </w:r>
+      <w:r>
+        <w:t>5</w:t>
+      </w:r>
+      <w:r>
+        <w:t xml:space="preserve"> : same</w:t>
+      </w:r>
+    </w:p>
+    <w:p>
+      <w:pPr>
+        <w:jc w:val="both"/>
+      </w:pPr>
+      <w:r>
+        <w:t>6</w:t>
+      </w:r>
+      <w:r>
+        <w:t>6</w:t>
+      </w:r>
+      <w:r>
+        <w:t xml:space="preserve"> : </w:t>
+      </w:r>
+      <w:r>
+        <w:t>additional BB for Ped. where it is not present</w:t>
+      </w:r>
+    </w:p>
+    <w:p>
+      <w:pPr>
+        <w:jc w:val="both"/>
+      </w:pPr>
+      <w:r>
+        <w:t>7</w:t>
+      </w:r>
+      <w:r>
+        <w:t>7</w:t>
+      </w:r>
+      <w:r>
+        <w:t xml:space="preserve"> : </w:t>
+      </w:r>
+      <w:r>
+        <w:t>same</w:t>
+      </w:r>
+    </w:p>
+    <w:p>
+      <w:pPr>
+        <w:jc w:val="both"/>
+      </w:pPr>
       <w:r>
         <w:t xml:space="preserve"> </w:t>
       </w:r>
       <w:r>
-        <w:t>multiple BB with high conf mis-predicted</w:t>
-      </w:r>
-    </w:p>
-    <w:p>
-      <w:pPr>
-        <w:jc w:val="both"/>
-      </w:pPr>
-      <w:r>
-        <w:t>3</w:t>
-      </w:r>
-      <w:r>
-        <w:t>2</w:t>
+        <w:t>80</w:t>
       </w:r>
       <w:r>
         <w:t xml:space="preserve"> : </w:t>
       </w:r>
       <w:r>
-        <w:t>multiple BB with high conf mis-predicted</w:t>
-      </w:r>
-    </w:p>
-    <w:p>
-      <w:pPr>
-        <w:jc w:val="both"/>
-      </w:pPr>
-      <w:r>
-        <w:t>3</w:t>
-      </w:r>
-      <w:r>
-        <w:t>3</w:t>
+        <w:t xml:space="preserve">BB misplaced for </w:t>
+      </w:r>
+      <w:r>
+        <w:t>car hidden in background</w:t>
+      </w:r>
+      <w:r>
+        <w:t>; false car BB</w:t>
+      </w:r>
+    </w:p>
+    <w:p>
+      <w:pPr>
+        <w:jc w:val="both"/>
+      </w:pPr>
+      <w:r>
+        <w:t>8</w:t>
+      </w:r>
+      <w:r>
+        <w:t>4</w:t>
       </w:r>
       <w:r>
         <w:t xml:space="preserve"> : </w:t>
       </w:r>
       <w:r>
-        <w:t>multiple BB mispredicted</w:t>
-      </w:r>
-    </w:p>
-    <w:p>
-      <w:pPr>
-        <w:jc w:val="both"/>
-      </w:pPr>
-      <w:r>
-        <w:t>38</w:t>
-      </w:r>
-      <w:r>
-        <w:t xml:space="preserve"> : </w:t>
-      </w:r>
-      <w:r>
-        <w:t>No prediction</w:t>
-      </w:r>
-    </w:p>
-    <w:p>
-      <w:pPr>
-        <w:jc w:val="both"/>
-      </w:pPr>
-      <w:r>
-        <w:t>4</w:t>
-      </w:r>
-      <w:r>
-        <w:t>0</w:t>
-      </w:r>
-      <w:r>
-        <w:t xml:space="preserve"> : Same</w:t>
-      </w:r>
-    </w:p>
-    <w:p>
-      <w:pPr>
-        <w:jc w:val="both"/>
-      </w:pPr>
-      <w:r>
-        <w:t>4</w:t>
+        <w:t>Ped. detected as cyc.</w:t>
+      </w:r>
+    </w:p>
+    <w:p>
+      <w:pPr>
+        <w:jc w:val="both"/>
+      </w:pPr>
+      <w:r>
+        <w:t>8</w:t>
       </w:r>
       <w:r>
         <w:t>7</w:t>
       </w:r>
       <w:r>
-        <w:t xml:space="preserve"> : </w:t>
-      </w:r>
-      <w:r>
-        <w:t>Correct Ped. detection; unable to detect cyc.</w:t>
-      </w:r>
-    </w:p>
-    <w:p>
-      <w:pPr>
-        <w:jc w:val="both"/>
-      </w:pPr>
-      <w:r>
-        <w:t>48</w:t>
-      </w:r>
-      <w:r>
-        <w:t xml:space="preserve"> : Doesn’t predict cyclist.. Perfect prediction</w:t>
-      </w:r>
-    </w:p>
-    <w:p>
-      <w:pPr>
-        <w:jc w:val="both"/>
-      </w:pPr>
-      <w:r>
-        <w:t>5</w:t>
-      </w:r>
-      <w:r>
-        <w:t>1</w:t>
-      </w:r>
-      <w:r>
-        <w:t xml:space="preserve"> : </w:t>
-      </w:r>
-      <w:r>
-        <w:t>2 BB for ped.</w:t>
-      </w:r>
-    </w:p>
-    <w:p>
-      <w:pPr>
-        <w:jc w:val="both"/>
-      </w:pPr>
-      <w:r>
-        <w:t>5</w:t>
-      </w:r>
-      <w:r>
-        <w:t>2</w:t>
-      </w:r>
-      <w:r>
-        <w:t xml:space="preserve"> : </w:t>
-      </w:r>
-      <w:r>
-        <w:t>Better BB for car</w:t>
-      </w:r>
-    </w:p>
-    <w:p>
-      <w:pPr>
-        <w:jc w:val="both"/>
-      </w:pPr>
-      <w:r>
-        <w:t>58</w:t>
-      </w:r>
-      <w:r>
-        <w:t xml:space="preserve"> : same</w:t>
-      </w:r>
-      <w:r>
-        <w:t xml:space="preserve"> with multiple BB</w:t>
-      </w:r>
-    </w:p>
-    <w:p>
-      <w:pPr>
-        <w:jc w:val="both"/>
-      </w:pPr>
-      <w:r>
-        <w:t>6</w:t>
-      </w:r>
-      <w:r>
-        <w:t>3</w:t>
-      </w:r>
-      <w:r>
-        <w:t xml:space="preserve"> : same</w:t>
-      </w:r>
-    </w:p>
-    <w:p>
-      <w:pPr>
-        <w:jc w:val="both"/>
-      </w:pPr>
-      <w:r>
-        <w:t>6</w:t>
-      </w:r>
-      <w:r>
-        <w:t>4</w:t>
-      </w:r>
-      <w:r>
-        <w:t xml:space="preserve"> : same</w:t>
-      </w:r>
-    </w:p>
-    <w:p>
-      <w:pPr>
-        <w:jc w:val="both"/>
-      </w:pPr>
-      <w:r>
-        <w:t>6</w:t>
-      </w:r>
-      <w:r>
-        <w:t>5</w:t>
-      </w:r>
-      <w:r>
-        <w:t xml:space="preserve"> : ped.</w:t>
-      </w:r>
-      <w:r>
-        <w:t xml:space="preserve"> not predicted &amp; bounded</w:t>
-      </w:r>
-    </w:p>
-    <w:p>
-      <w:pPr>
-        <w:jc w:val="both"/>
-      </w:pPr>
-      <w:r>
-        <w:t>7</w:t>
-      </w:r>
-      <w:r>
-        <w:t>6</w:t>
-      </w:r>
-      <w:r>
-        <w:t xml:space="preserve"> : </w:t>
-      </w:r>
-      <w:r>
-        <w:t>no car detected; ped rightly detected but BB misplaced</w:t>
-      </w:r>
-    </w:p>
-    <w:p>
-      <w:pPr>
-        <w:jc w:val="both"/>
-      </w:pPr>
-      <w:r>
-        <w:t xml:space="preserve"> </w:t>
-      </w:r>
-      <w:r>
-        <w:t>79</w:t>
-      </w:r>
-      <w:r>
-        <w:t xml:space="preserve"> : </w:t>
-      </w:r>
-      <w:r>
-        <w:t>car hidden in background not detected and BB misplaced</w:t>
-      </w:r>
-    </w:p>
-    <w:p>
-      <w:pPr>
-        <w:jc w:val="both"/>
-      </w:pPr>
-      <w:r>
-        <w:t>8</w:t>
-      </w:r>
-      <w:r>
-        <w:t>3</w:t>
-      </w:r>
-      <w:r>
-        <w:t xml:space="preserve"> : same</w:t>
-      </w:r>
-    </w:p>
-    <w:p>
-      <w:pPr>
-        <w:jc w:val="both"/>
-      </w:pPr>
-      <w:r>
-        <w:t>8</w:t>
-      </w:r>
-      <w:r>
-        <w:t>6</w:t>
-      </w:r>
-      <w:r>
-        <w:t xml:space="preserve"> : Multiple BB predicted for just 2 ped; Ped</w:t>
-      </w:r>
-      <w:r>
-        <w:t xml:space="preserve">. </w:t>
-      </w:r>
-      <w:r>
-        <w:t>misclassified as a car (compare with complex-yolo)</w:t>
-      </w:r>
-      <w:r>
-        <w:t xml:space="preserve"> and multiple BB for cyc. who is very near</w:t>
-      </w:r>
-      <w:r>
-        <w:t>, multiple false pred for cyc.</w:t>
-      </w:r>
-    </w:p>
-    <w:p>
-      <w:pPr>
-        <w:jc w:val="both"/>
-      </w:pPr>
-    </w:p>
+        <w:t xml:space="preserve"> : Multiple BB predicted for just 2 ped; Ped. classified</w:t>
+      </w:r>
+      <w:r>
+        <w:t xml:space="preserve"> correctly but an unwanted BB for cyclist, one cyc. predicted correctly while the other cyc. predicted as a ped. &gt; 2 unneccessary ped. boxes</w:t>
+      </w:r>
+    </w:p>
+    <w:p/>
     <w:sectPr>
       <w:pgSz w:w="12240" w:h="15840"/>
       <w:pgMar w:top="1440" w:right="1440" w:bottom="1440" w:left="1440" w:header="720" w:footer="720" w:gutter="0"/>

</xml_diff>